<commit_message>
Update sensors test case
</commit_message>
<xml_diff>
--- a/1.Documents/Sensors Test Case.docx
+++ b/1.Documents/Sensors Test Case.docx
@@ -750,19 +750,10 @@
           </w:tcPr>
           <w:p>
             <w:r>
-              <w:t xml:space="preserve">Buzzer alarms, </w:t>
-            </w:r>
-            <w:r>
-              <w:t xml:space="preserve">LED turns on, </w:t>
-            </w:r>
-            <w:r>
-              <w:t>a push notification is sent to App with a message “</w:t>
-            </w:r>
-            <w:r>
-              <w:t>Motion detected!</w:t>
-            </w:r>
-            <w:r>
-              <w:t>”</w:t>
+              <w:t>A</w:t>
+            </w:r>
+            <w:r>
+              <w:t xml:space="preserve"> push notification is sent to App with a message “Motion detected!”</w:t>
             </w:r>
           </w:p>
         </w:tc>
@@ -828,24 +819,10 @@
           </w:tcPr>
           <w:p>
             <w:r>
-              <w:t>Buzzer stops, LED turns off</w:t>
-            </w:r>
-            <w:proofErr w:type="gramStart"/>
-            <w:r>
-              <w:t xml:space="preserve">, </w:t>
-            </w:r>
-            <w:r>
-              <w:t>,</w:t>
-            </w:r>
-            <w:proofErr w:type="gramEnd"/>
-            <w:r>
-              <w:t xml:space="preserve"> a push notification is sent to App with a message “</w:t>
-            </w:r>
-            <w:r>
-              <w:t>Motion ended</w:t>
-            </w:r>
-            <w:r>
-              <w:t>”</w:t>
+              <w:t>A</w:t>
+            </w:r>
+            <w:r>
+              <w:t xml:space="preserve"> push notification is sent to App with a message “Motion ended”</w:t>
             </w:r>
           </w:p>
         </w:tc>
@@ -911,13 +888,10 @@
           </w:tcPr>
           <w:p>
             <w:r>
-              <w:t xml:space="preserve">Buzzer alarms, LED turns on, a push notification is sent to App with a message </w:t>
-            </w:r>
-            <w:r>
-              <w:t>“Door opened</w:t>
-            </w:r>
-            <w:r>
-              <w:t>”</w:t>
+              <w:t>A</w:t>
+            </w:r>
+            <w:r>
+              <w:t xml:space="preserve"> push notification is sent to App with a message “Door opened”</w:t>
             </w:r>
           </w:p>
         </w:tc>
@@ -963,11 +937,7 @@
           </w:tcPr>
           <w:p>
             <w:r>
-              <w:t xml:space="preserve">Magnetic Reed Switch </w:t>
-            </w:r>
-            <w:r>
-              <w:lastRenderedPageBreak/>
-              <w:t>detects if the door was closed</w:t>
+              <w:t>Magnetic Reed Switch detects if the door was closed</w:t>
             </w:r>
           </w:p>
         </w:tc>
@@ -977,7 +947,6 @@
           </w:tcPr>
           <w:p>
             <w:r>
-              <w:lastRenderedPageBreak/>
               <w:t>Users close the door</w:t>
             </w:r>
           </w:p>
@@ -987,27 +956,13 @@
             <w:tcW w:w="1319" w:type="dxa"/>
           </w:tcPr>
           <w:p>
-            <w:r>
-              <w:t>Buzzer stops</w:t>
-            </w:r>
-            <w:r>
-              <w:t xml:space="preserve">, </w:t>
-            </w:r>
-            <w:r>
-              <w:t>LED turns off</w:t>
-            </w:r>
-            <w:r>
-              <w:t xml:space="preserve">, a </w:t>
-            </w:r>
-            <w:r>
-              <w:lastRenderedPageBreak/>
-              <w:t>push notification is sent to App with a message “</w:t>
-            </w:r>
-            <w:r>
-              <w:t>Door closed</w:t>
-            </w:r>
-            <w:r>
-              <w:t>”</w:t>
+            <w:bookmarkStart w:id="0" w:name="_GoBack"/>
+            <w:bookmarkEnd w:id="0"/>
+            <w:r>
+              <w:t xml:space="preserve">A </w:t>
+            </w:r>
+            <w:r>
+              <w:t>push notification is sent to App with a message “Door closed”</w:t>
             </w:r>
           </w:p>
         </w:tc>
@@ -1017,7 +972,6 @@
           </w:tcPr>
           <w:p>
             <w:r>
-              <w:lastRenderedPageBreak/>
               <w:t>Pass</w:t>
             </w:r>
           </w:p>
@@ -1042,6 +996,7 @@
         <w:pStyle w:val="Heading1"/>
       </w:pPr>
       <w:r>
+        <w:lastRenderedPageBreak/>
         <w:t>5.4. Test report</w:t>
       </w:r>
     </w:p>
@@ -1773,8 +1728,6 @@
               </w:rPr>
               <w:t>5</w:t>
             </w:r>
-            <w:bookmarkStart w:id="0" w:name="_GoBack"/>
-            <w:bookmarkEnd w:id="0"/>
           </w:p>
         </w:tc>
       </w:tr>
@@ -1913,6 +1866,7 @@
     <w:lsdException w:name="HTML Sample" w:semiHidden="1" w:unhideWhenUsed="1"/>
     <w:lsdException w:name="HTML Typewriter" w:semiHidden="1" w:unhideWhenUsed="1"/>
     <w:lsdException w:name="HTML Variable" w:semiHidden="1" w:unhideWhenUsed="1"/>
+    <w:lsdException w:name="Normal Table" w:semiHidden="1" w:unhideWhenUsed="1"/>
     <w:lsdException w:name="annotation subject" w:semiHidden="1" w:unhideWhenUsed="1"/>
     <w:lsdException w:name="No List" w:semiHidden="1" w:unhideWhenUsed="1"/>
     <w:lsdException w:name="Outline List 1" w:semiHidden="1" w:unhideWhenUsed="1"/>
@@ -1959,8 +1913,10 @@
     <w:lsdException w:name="Table Subtle 2" w:semiHidden="1" w:unhideWhenUsed="1"/>
     <w:lsdException w:name="Table Web 1" w:semiHidden="1" w:unhideWhenUsed="1"/>
     <w:lsdException w:name="Table Web 2" w:semiHidden="1" w:unhideWhenUsed="1"/>
+    <w:lsdException w:name="Table Web 3" w:semiHidden="1" w:unhideWhenUsed="1"/>
     <w:lsdException w:name="Balloon Text" w:semiHidden="1" w:unhideWhenUsed="1"/>
     <w:lsdException w:name="Table Grid" w:uiPriority="39"/>
+    <w:lsdException w:name="Table Theme" w:semiHidden="1" w:unhideWhenUsed="1"/>
     <w:lsdException w:name="Placeholder Text" w:semiHidden="1"/>
     <w:lsdException w:name="No Spacing" w:uiPriority="1" w:qFormat="1"/>
     <w:lsdException w:name="Light Shading" w:uiPriority="60"/>
@@ -2636,7 +2592,7 @@
 </file>
 
 <file path=customXml/itemProps1.xml><?xml version="1.0" encoding="utf-8"?>
-<ds:datastoreItem xmlns:ds="http://schemas.openxmlformats.org/officeDocument/2006/customXml" ds:itemID="{19DE4E8C-1DC5-4B9C-9C23-E511EC460183}">
+<ds:datastoreItem xmlns:ds="http://schemas.openxmlformats.org/officeDocument/2006/customXml" ds:itemID="{FCF3DC4F-A4AD-4067-AE6C-BD933B61E4F6}">
   <ds:schemaRefs>
     <ds:schemaRef ds:uri="http://schemas.openxmlformats.org/officeDocument/2006/bibliography"/>
   </ds:schemaRefs>

</xml_diff>